<commit_message>
added events to MMEOTP document
</commit_message>
<xml_diff>
--- a/MMEOTP.docx
+++ b/MMEOTP.docx
@@ -4,51 +4,35 @@
   <w:body>
     <w:p>
       <w:pPr>
-        <w:jc w:val="center"/>
-        <w:rPr>
-          <w:rFonts w:ascii="Arial" w:hAnsi="Arial" w:cs="Arial"/>
-          <w:b/>
-          <w:bCs/>
-          <w:lang w:val="en-US"/>
-        </w:rPr>
-      </w:pPr>
-      <w:r>
-        <w:rPr>
-          <w:rFonts w:ascii="Arial" w:hAnsi="Arial" w:cs="Arial"/>
-          <w:b/>
-          <w:bCs/>
-          <w:lang w:val="en-US"/>
-        </w:rPr>
-        <w:t>Multiplayer Minesweeper Event Object Transfer P</w:t>
-      </w:r>
-      <w:r>
-        <w:rPr>
-          <w:rFonts w:ascii="Arial" w:hAnsi="Arial" w:cs="Arial"/>
-          <w:b/>
-          <w:bCs/>
-          <w:lang w:val="en-US"/>
-        </w:rPr>
-        <w:t>rotocol</w:t>
-      </w:r>
-    </w:p>
-    <w:p>
-      <w:pPr>
-        <w:rPr>
-          <w:rFonts w:ascii="Arial" w:hAnsi="Arial" w:cs="Arial"/>
-          <w:lang w:val="en-US"/>
-        </w:rPr>
-      </w:pPr>
-    </w:p>
-    <w:p>
-      <w:pPr>
-        <w:rPr>
-          <w:rFonts w:ascii="Arial" w:hAnsi="Arial" w:cs="Arial"/>
-          <w:lang w:val="en-US"/>
-        </w:rPr>
-      </w:pPr>
-      <w:r>
-        <w:rPr>
-          <w:rFonts w:ascii="Arial" w:hAnsi="Arial" w:cs="Arial"/>
+        <w:pStyle w:val="Overskrift1"/>
+      </w:pPr>
+      <w:r>
+        <w:t>Multiplayer Minesweeper Event Object Transfer Protocol</w:t>
+      </w:r>
+    </w:p>
+    <w:p>
+      <w:pPr>
+        <w:pStyle w:val="Undertittel"/>
+        <w:rPr>
+          <w:lang w:val="en-US"/>
+        </w:rPr>
+      </w:pPr>
+      <w:r>
+        <w:rPr>
+          <w:lang w:val="en-US"/>
+        </w:rPr>
+        <w:t>Version 0.1</w:t>
+      </w:r>
+    </w:p>
+    <w:p>
+      <w:pPr>
+        <w:pStyle w:val="Overskrift2"/>
+        <w:rPr>
+          <w:lang w:val="en-US"/>
+        </w:rPr>
+      </w:pPr>
+      <w:r>
+        <w:rPr>
           <w:lang w:val="en-US"/>
         </w:rPr>
         <w:t>Abstract</w:t>
@@ -56,67 +40,855 @@
     </w:p>
     <w:p>
       <w:pPr>
-        <w:rPr>
-          <w:rFonts w:ascii="Arial" w:hAnsi="Arial" w:cs="Arial"/>
-          <w:lang w:val="en-US"/>
-        </w:rPr>
-      </w:pPr>
-      <w:r>
-        <w:rPr>
-          <w:rFonts w:ascii="Arial" w:hAnsi="Arial" w:cs="Arial"/>
-          <w:lang w:val="en-US"/>
-        </w:rPr>
-        <w:tab/>
-        <w:t xml:space="preserve">This document is a specification of the Multiplayer Minesweeper Event Object Transfer Protocol (MMEOTP) used for communication between a MMEOTP compliant client and a MMEOTP compliant server over The WebSocket Protocol </w:t>
-      </w:r>
-      <w:r>
-        <w:rPr>
-          <w:rFonts w:ascii="Arial" w:hAnsi="Arial" w:cs="Arial"/>
-          <w:b/>
-          <w:bCs/>
-          <w:lang w:val="en-US"/>
+        <w:pStyle w:val="Listeavsnitt"/>
+        <w:rPr>
+          <w:lang w:val="en-US"/>
+        </w:rPr>
+      </w:pPr>
+      <w:r>
+        <w:rPr>
+          <w:lang w:val="en-US"/>
+        </w:rPr>
+        <w:t xml:space="preserve">This document is a specification of the </w:t>
+      </w:r>
+      <w:r>
+        <w:rPr>
+          <w:rStyle w:val="Utheving"/>
+        </w:rPr>
+        <w:t>Multiplayer Minesweeper Event Object Transfer Protocol (MMEOTP)</w:t>
+      </w:r>
+      <w:r>
+        <w:rPr>
+          <w:lang w:val="en-US"/>
+        </w:rPr>
+        <w:t xml:space="preserve"> used for communication between a MMEOTP compliant client and a MMEOTP compliant server over </w:t>
+      </w:r>
+      <w:r>
+        <w:rPr>
+          <w:rStyle w:val="Utheving"/>
+        </w:rPr>
+        <w:t>The WebSocket Protocol</w:t>
+      </w:r>
+      <w:r>
+        <w:rPr>
+          <w:lang w:val="en-US"/>
+        </w:rPr>
+        <w:t xml:space="preserve"> </w:t>
+      </w:r>
+      <w:r>
+        <w:rPr>
+          <w:rStyle w:val="Sterk"/>
         </w:rPr>
         <w:t>[RFC6455]</w:t>
       </w:r>
       <w:r>
         <w:rPr>
-          <w:rFonts w:ascii="Arial" w:hAnsi="Arial" w:cs="Arial"/>
           <w:lang w:val="en-US"/>
         </w:rPr>
         <w:t xml:space="preserve"> using </w:t>
       </w:r>
       <w:r>
         <w:rPr>
-          <w:rFonts w:ascii="Arial" w:hAnsi="Arial" w:cs="Arial"/>
-          <w:lang w:val="en-US"/>
+          <w:rStyle w:val="Utheving"/>
         </w:rPr>
         <w:t>The JavaScript Object Notation (JSON) Data Interchange Format</w:t>
       </w:r>
       <w:r>
         <w:rPr>
-          <w:rFonts w:ascii="Arial" w:hAnsi="Arial" w:cs="Arial"/>
           <w:lang w:val="en-US"/>
         </w:rPr>
         <w:t xml:space="preserve"> </w:t>
       </w:r>
       <w:r>
         <w:rPr>
-          <w:rFonts w:ascii="Arial" w:hAnsi="Arial" w:cs="Arial"/>
-          <w:b/>
-          <w:bCs/>
-          <w:lang w:val="en-US"/>
+          <w:rStyle w:val="Sterk"/>
         </w:rPr>
         <w:t>[RFC7159]</w:t>
       </w:r>
       <w:r>
         <w:rPr>
-          <w:rFonts w:ascii="Arial" w:hAnsi="Arial" w:cs="Arial"/>
           <w:lang w:val="en-US"/>
         </w:rPr>
         <w:t>. The protocol is used to play multiplayer minesweeper, find a multiplayer minesweeper game, and exchange data about users and user preferences.</w:t>
+      </w:r>
+    </w:p>
+    <w:p>
+      <w:pPr>
+        <w:pStyle w:val="Overskrift2"/>
+        <w:rPr>
+          <w:lang w:val="en-US"/>
+        </w:rPr>
+      </w:pPr>
+      <w:r>
+        <w:rPr>
+          <w:lang w:val="en-US"/>
+        </w:rPr>
+        <w:t>Table of contents</w:t>
+      </w:r>
+    </w:p>
+    <w:p>
+      <w:pPr>
+        <w:pStyle w:val="Tittel"/>
+        <w:rPr>
+          <w:lang w:val="en-US"/>
+        </w:rPr>
+      </w:pPr>
+      <w:r>
+        <w:rPr>
+          <w:lang w:val="en-US"/>
+        </w:rPr>
+        <w:t>TODO</w:t>
+      </w:r>
+    </w:p>
+    <w:p>
+      <w:pPr>
+        <w:pStyle w:val="Overskrift2"/>
+        <w:rPr>
+          <w:lang w:val="en-US"/>
+        </w:rPr>
+      </w:pPr>
+      <w:r>
+        <w:rPr>
+          <w:lang w:val="en-US"/>
+        </w:rPr>
+        <w:t>GenericClientEventObject</w:t>
+      </w:r>
+    </w:p>
+    <w:p>
+      <w:pPr>
+        <w:rPr>
+          <w:lang w:val="en-US"/>
+        </w:rPr>
+      </w:pPr>
+      <w:r>
+        <w:rPr>
+          <w:lang w:val="en-US"/>
+        </w:rPr>
+        <w:t xml:space="preserve">The GenericClientEventObject is the </w:t>
+      </w:r>
+      <w:r>
+        <w:rPr>
+          <w:lang w:val="en-US"/>
+        </w:rPr>
+        <w:t>only object that should be sent as text from the client to the server on the MMEOTP. The object layout is as this:</w:t>
+      </w:r>
+    </w:p>
+    <w:p>
+      <w:pPr>
+        <w:rPr>
+          <w:lang w:val="en-US"/>
+        </w:rPr>
+      </w:pPr>
+      <w:r>
+        <w:rPr>
+          <w:lang w:val="en-US"/>
+        </w:rPr>
+        <w:t xml:space="preserve">{ type: (number), </w:t>
+      </w:r>
+      <w:r>
+        <w:rPr>
+          <w:lang w:val="en-US"/>
+        </w:rPr>
+        <w:t>event: (Typed</w:t>
+      </w:r>
+      <w:r>
+        <w:rPr>
+          <w:lang w:val="en-US"/>
+        </w:rPr>
+        <w:t>Client</w:t>
+      </w:r>
+      <w:r>
+        <w:rPr>
+          <w:lang w:val="en-US"/>
+        </w:rPr>
+        <w:t>Event) }</w:t>
+      </w:r>
+    </w:p>
+    <w:p>
+      <w:pPr>
+        <w:rPr>
+          <w:lang w:val="en-US"/>
+        </w:rPr>
+      </w:pPr>
+      <w:r>
+        <w:rPr>
+          <w:lang w:val="en-US"/>
+        </w:rPr>
+        <w:t>The value inside the type attribute depends o</w:t>
+      </w:r>
+      <w:r>
+        <w:rPr>
+          <w:lang w:val="en-US"/>
+        </w:rPr>
+        <w:t>n</w:t>
+      </w:r>
+      <w:r>
+        <w:rPr>
+          <w:lang w:val="en-US"/>
+        </w:rPr>
+        <w:t xml:space="preserve"> the type of the event. See TypedClientEvent for </w:t>
+      </w:r>
+      <w:r>
+        <w:rPr>
+          <w:lang w:val="en-US"/>
+        </w:rPr>
+        <w:t>the possible</w:t>
+      </w:r>
+      <w:r>
+        <w:rPr>
+          <w:lang w:val="en-US"/>
+        </w:rPr>
+        <w:t xml:space="preserve"> values for th</w:t>
+      </w:r>
+      <w:r>
+        <w:rPr>
+          <w:lang w:val="en-US"/>
+        </w:rPr>
+        <w:t>is attribute</w:t>
+      </w:r>
+      <w:r>
+        <w:rPr>
+          <w:lang w:val="en-US"/>
+        </w:rPr>
+        <w:t>.</w:t>
+      </w:r>
+    </w:p>
+    <w:p>
+      <w:pPr>
+        <w:pStyle w:val="Overskrift2"/>
+        <w:rPr>
+          <w:lang w:val="en-US"/>
+        </w:rPr>
+      </w:pPr>
+      <w:r>
+        <w:rPr>
+          <w:lang w:val="en-US"/>
+        </w:rPr>
+        <w:t>TypedClientEvent</w:t>
+      </w:r>
+    </w:p>
+    <w:p>
+      <w:pPr>
+        <w:rPr>
+          <w:lang w:val="en-US"/>
+        </w:rPr>
+      </w:pPr>
+      <w:r>
+        <w:rPr>
+          <w:lang w:val="en-US"/>
+        </w:rPr>
+        <w:t>The TypedClientEvent is one of the following:</w:t>
+      </w:r>
+    </w:p>
+    <w:p>
+      <w:pPr>
+        <w:pStyle w:val="Listeavsnitt"/>
+        <w:numPr>
+          <w:ilvl w:val="0"/>
+          <w:numId w:val="4"/>
+        </w:numPr>
+        <w:rPr>
+          <w:lang w:val="en-US"/>
+        </w:rPr>
+      </w:pPr>
+      <w:r>
+        <w:rPr>
+          <w:lang w:val="en-US"/>
+        </w:rPr>
+        <w:t>ConnectionEvent</w:t>
+      </w:r>
+    </w:p>
+    <w:p>
+      <w:pPr>
+        <w:pStyle w:val="Listeavsnitt"/>
+        <w:numPr>
+          <w:ilvl w:val="0"/>
+          <w:numId w:val="4"/>
+        </w:numPr>
+        <w:rPr>
+          <w:lang w:val="en-US"/>
+        </w:rPr>
+      </w:pPr>
+      <w:r>
+        <w:rPr>
+          <w:lang w:val="en-US"/>
+        </w:rPr>
+        <w:t>ListGamesEvent</w:t>
+      </w:r>
+    </w:p>
+    <w:p>
+      <w:pPr>
+        <w:rPr>
+          <w:lang w:val="en-US"/>
+        </w:rPr>
+      </w:pPr>
+    </w:p>
+    <w:p>
+      <w:pPr>
+        <w:pStyle w:val="Overskrift2"/>
+        <w:rPr>
+          <w:lang w:val="en-US"/>
+        </w:rPr>
+      </w:pPr>
+      <w:r>
+        <w:rPr>
+          <w:lang w:val="en-US"/>
+        </w:rPr>
+        <w:t>ConnectionEvent</w:t>
+      </w:r>
+    </w:p>
+    <w:p>
+      <w:pPr>
+        <w:rPr>
+          <w:lang w:val="en-US"/>
+        </w:rPr>
+      </w:pPr>
+      <w:r>
+        <w:rPr>
+          <w:lang w:val="en-US"/>
+        </w:rPr>
+        <w:t>The ConnectionEvent is sent when the client connects to the server</w:t>
+      </w:r>
+      <w:r>
+        <w:rPr>
+          <w:lang w:val="en-US"/>
+        </w:rPr>
+        <w:t>. It is used to check if the server supports one of the MMEOTP versions that the client supports.</w:t>
+      </w:r>
+    </w:p>
+    <w:p>
+      <w:pPr>
+        <w:rPr>
+          <w:lang w:val="en-US"/>
+        </w:rPr>
+      </w:pPr>
+      <w:r>
+        <w:rPr>
+          <w:lang w:val="en-US"/>
+        </w:rPr>
+        <w:t>Object layout:</w:t>
+      </w:r>
+    </w:p>
+    <w:p>
+      <w:pPr>
+        <w:rPr>
+          <w:lang w:val="en-US"/>
+        </w:rPr>
+      </w:pPr>
+      <w:r>
+        <w:rPr>
+          <w:lang w:val="en-US"/>
+        </w:rPr>
+        <w:t xml:space="preserve">{ ver: </w:t>
+      </w:r>
+      <w:r>
+        <w:rPr>
+          <w:lang w:val="en-US"/>
+        </w:rPr>
+        <w:t>[(strin</w:t>
+      </w:r>
+      <w:r>
+        <w:rPr>
+          <w:lang w:val="en-US"/>
+        </w:rPr>
+        <w:t>g</w:t>
+      </w:r>
+      <w:r>
+        <w:rPr>
+          <w:lang w:val="en-US"/>
+        </w:rPr>
+        <w:t>)</w:t>
+      </w:r>
+      <w:r>
+        <w:rPr>
+          <w:lang w:val="en-US"/>
+        </w:rPr>
+        <w:t>…</w:t>
+      </w:r>
+      <w:r>
+        <w:rPr>
+          <w:lang w:val="en-US"/>
+        </w:rPr>
+        <w:t>]</w:t>
+      </w:r>
+      <w:r>
+        <w:rPr>
+          <w:lang w:val="en-US"/>
+        </w:rPr>
+        <w:t>, id: (number)</w:t>
+      </w:r>
+      <w:r>
+        <w:rPr>
+          <w:lang w:val="en-US"/>
+        </w:rPr>
+        <w:t xml:space="preserve"> }</w:t>
+      </w:r>
+    </w:p>
+    <w:p>
+      <w:pPr>
+        <w:rPr>
+          <w:lang w:val="en-US"/>
+        </w:rPr>
+      </w:pPr>
+      <w:r>
+        <w:rPr>
+          <w:lang w:val="en-US"/>
+        </w:rPr>
+        <w:t>The ver attiribute is an array of versions of the protocol supported by the client.</w:t>
+      </w:r>
+      <w:r>
+        <w:rPr>
+          <w:lang w:val="en-US"/>
+        </w:rPr>
+        <w:t xml:space="preserve"> If the client supports v0.1 it must contain the string </w:t>
+      </w:r>
+      <w:r>
+        <w:rPr>
+          <w:lang w:val="en-US"/>
+        </w:rPr>
+        <w:t>"</w:t>
+      </w:r>
+      <w:r>
+        <w:rPr>
+          <w:lang w:val="en-US"/>
+        </w:rPr>
+        <w:t>MMEOTPv0.1</w:t>
+      </w:r>
+      <w:r>
+        <w:rPr>
+          <w:lang w:val="en-US"/>
+        </w:rPr>
+        <w:t>"</w:t>
+      </w:r>
+      <w:r>
+        <w:rPr>
+          <w:lang w:val="en-US"/>
+        </w:rPr>
+        <w:t>.</w:t>
+      </w:r>
+      <w:r>
+        <w:rPr>
+          <w:lang w:val="en-US"/>
+        </w:rPr>
+        <w:t xml:space="preserve"> The id attribute can be chosen to be any number by the client, but should be unique from other event id’s. After sending the event the client should await </w:t>
+      </w:r>
+      <w:r>
+        <w:rPr>
+          <w:lang w:val="en-US"/>
+        </w:rPr>
+        <w:t>a ConnectionResponseEvent with the same id from the server.</w:t>
+      </w:r>
+    </w:p>
+    <w:p>
+      <w:pPr>
+        <w:rPr>
+          <w:lang w:val="en-US"/>
+        </w:rPr>
+      </w:pPr>
+    </w:p>
+    <w:p>
+      <w:pPr>
+        <w:pStyle w:val="Overskrift2"/>
+        <w:rPr>
+          <w:lang w:val="en-US"/>
+        </w:rPr>
+      </w:pPr>
+      <w:r>
+        <w:rPr>
+          <w:lang w:val="en-US"/>
+        </w:rPr>
+        <w:t>ListGamesEvent</w:t>
+      </w:r>
+    </w:p>
+    <w:p>
+      <w:pPr>
+        <w:pStyle w:val="Tittel"/>
+        <w:rPr>
+          <w:lang w:val="en-US"/>
+        </w:rPr>
+      </w:pPr>
+      <w:r>
+        <w:rPr>
+          <w:lang w:val="en-US"/>
+        </w:rPr>
+        <w:t>TODO</w:t>
       </w:r>
       <w:bookmarkStart w:id="0" w:name="_GoBack"/>
       <w:bookmarkEnd w:id="0"/>
+    </w:p>
+    <w:p>
+      <w:pPr>
+        <w:pStyle w:val="Overskrift2"/>
+        <w:rPr>
+          <w:lang w:val="en-US"/>
+        </w:rPr>
+      </w:pPr>
+      <w:r>
+        <w:rPr>
+          <w:lang w:val="en-US"/>
+        </w:rPr>
+        <w:lastRenderedPageBreak/>
+        <w:t>Generic</w:t>
+      </w:r>
+      <w:r>
+        <w:rPr>
+          <w:lang w:val="en-US"/>
+        </w:rPr>
+        <w:t>Server</w:t>
+      </w:r>
+      <w:r>
+        <w:rPr>
+          <w:lang w:val="en-US"/>
+        </w:rPr>
+        <w:t>EventObject</w:t>
+      </w:r>
+    </w:p>
+    <w:p>
+      <w:pPr>
+        <w:rPr>
+          <w:lang w:val="en-US"/>
+        </w:rPr>
+      </w:pPr>
+      <w:r>
+        <w:rPr>
+          <w:lang w:val="en-US"/>
+        </w:rPr>
+        <w:t xml:space="preserve">The </w:t>
+      </w:r>
+      <w:r>
+        <w:rPr>
+          <w:lang w:val="en-US"/>
+        </w:rPr>
+        <w:t>GenericEventObject</w:t>
+      </w:r>
+      <w:r>
+        <w:rPr>
+          <w:lang w:val="en-US"/>
+        </w:rPr>
+        <w:t xml:space="preserve"> is the only object that should be sent as text</w:t>
+      </w:r>
+      <w:r>
+        <w:rPr>
+          <w:lang w:val="en-US"/>
+        </w:rPr>
+        <w:t xml:space="preserve"> from the server to the client</w:t>
+      </w:r>
+      <w:r>
+        <w:rPr>
+          <w:lang w:val="en-US"/>
+        </w:rPr>
+        <w:t xml:space="preserve"> on the MMEOTP. The </w:t>
+      </w:r>
+      <w:r>
+        <w:rPr>
+          <w:lang w:val="en-US"/>
+        </w:rPr>
+        <w:t>objects layout is as this:</w:t>
+      </w:r>
+    </w:p>
+    <w:p>
+      <w:pPr>
+        <w:rPr>
+          <w:lang w:val="en-US"/>
+        </w:rPr>
+      </w:pPr>
+      <w:r>
+        <w:rPr>
+          <w:lang w:val="en-US"/>
+        </w:rPr>
+        <w:t>{ type: (number), event: (</w:t>
+      </w:r>
+      <w:r>
+        <w:rPr>
+          <w:lang w:val="en-US"/>
+        </w:rPr>
+        <w:t>T</w:t>
+      </w:r>
+      <w:r>
+        <w:rPr>
+          <w:lang w:val="en-US"/>
+        </w:rPr>
+        <w:t>yped</w:t>
+      </w:r>
+      <w:r>
+        <w:rPr>
+          <w:lang w:val="en-US"/>
+        </w:rPr>
+        <w:t>Server</w:t>
+      </w:r>
+      <w:r>
+        <w:rPr>
+          <w:lang w:val="en-US"/>
+        </w:rPr>
+        <w:t>E</w:t>
+      </w:r>
+      <w:r>
+        <w:rPr>
+          <w:lang w:val="en-US"/>
+        </w:rPr>
+        <w:t>vent)</w:t>
+      </w:r>
+      <w:r>
+        <w:rPr>
+          <w:lang w:val="en-US"/>
+        </w:rPr>
+        <w:t xml:space="preserve"> </w:t>
+      </w:r>
+      <w:r>
+        <w:rPr>
+          <w:lang w:val="en-US"/>
+        </w:rPr>
+        <w:t>}</w:t>
+      </w:r>
+    </w:p>
+    <w:p>
+      <w:pPr>
+        <w:rPr>
+          <w:lang w:val="en-US"/>
+        </w:rPr>
+      </w:pPr>
+      <w:r>
+        <w:rPr>
+          <w:lang w:val="en-US"/>
+        </w:rPr>
+        <w:t>The value inside the type attribute depends on the type of the event. See TypedServerEvent for possible values for this attribute.</w:t>
+      </w:r>
+    </w:p>
+    <w:p>
+      <w:pPr>
+        <w:pStyle w:val="Overskrift2"/>
+        <w:rPr>
+          <w:lang w:val="en-US"/>
+        </w:rPr>
+      </w:pPr>
+      <w:r>
+        <w:rPr>
+          <w:lang w:val="en-US"/>
+        </w:rPr>
+        <w:t>Typed</w:t>
+      </w:r>
+      <w:r>
+        <w:rPr>
+          <w:lang w:val="en-US"/>
+        </w:rPr>
+        <w:t>Server</w:t>
+      </w:r>
+      <w:r>
+        <w:rPr>
+          <w:lang w:val="en-US"/>
+        </w:rPr>
+        <w:t>Event</w:t>
+      </w:r>
+    </w:p>
+    <w:p>
+      <w:pPr>
+        <w:rPr>
+          <w:lang w:val="en-US"/>
+        </w:rPr>
+      </w:pPr>
+      <w:r>
+        <w:rPr>
+          <w:lang w:val="en-US"/>
+        </w:rPr>
+        <w:t>The Typed</w:t>
+      </w:r>
+      <w:r>
+        <w:rPr>
+          <w:lang w:val="en-US"/>
+        </w:rPr>
+        <w:t>Server</w:t>
+      </w:r>
+      <w:r>
+        <w:rPr>
+          <w:lang w:val="en-US"/>
+        </w:rPr>
+        <w:t>Event is one of the following:</w:t>
+      </w:r>
+    </w:p>
+    <w:p>
+      <w:pPr>
+        <w:pStyle w:val="Listeavsnitt"/>
+        <w:numPr>
+          <w:ilvl w:val="0"/>
+          <w:numId w:val="3"/>
+        </w:numPr>
+        <w:rPr>
+          <w:lang w:val="en-US"/>
+        </w:rPr>
+      </w:pPr>
+      <w:r>
+        <w:rPr>
+          <w:lang w:val="en-US"/>
+        </w:rPr>
+        <w:t>Connection</w:t>
+      </w:r>
+      <w:r>
+        <w:rPr>
+          <w:lang w:val="en-US"/>
+        </w:rPr>
+        <w:t>Response</w:t>
+      </w:r>
+      <w:r>
+        <w:rPr>
+          <w:lang w:val="en-US"/>
+        </w:rPr>
+        <w:t>Event</w:t>
+      </w:r>
+    </w:p>
+    <w:p>
+      <w:pPr>
+        <w:pStyle w:val="Listeavsnitt"/>
+        <w:numPr>
+          <w:ilvl w:val="0"/>
+          <w:numId w:val="3"/>
+        </w:numPr>
+        <w:rPr>
+          <w:lang w:val="en-US"/>
+        </w:rPr>
+      </w:pPr>
+      <w:r>
+        <w:rPr>
+          <w:lang w:val="en-US"/>
+        </w:rPr>
+        <w:t>ListGamesResponseEvent</w:t>
+      </w:r>
+    </w:p>
+    <w:p>
+      <w:pPr>
+        <w:rPr>
+          <w:lang w:val="en-US"/>
+        </w:rPr>
+      </w:pPr>
+    </w:p>
+    <w:p>
+      <w:pPr>
+        <w:pStyle w:val="Overskrift2"/>
+        <w:rPr>
+          <w:lang w:val="en-US"/>
+        </w:rPr>
+      </w:pPr>
+      <w:r>
+        <w:rPr>
+          <w:lang w:val="en-US"/>
+        </w:rPr>
+        <w:t>ConnectionResponseEvent</w:t>
+      </w:r>
+    </w:p>
+    <w:p>
+      <w:pPr>
+        <w:rPr>
+          <w:lang w:val="en-US"/>
+        </w:rPr>
+      </w:pPr>
+      <w:r>
+        <w:rPr>
+          <w:lang w:val="en-US"/>
+        </w:rPr>
+        <w:t>The ConnectionResponseEvent should be sent in response to ConnectionEvent. The server should use the ConnectionEvent to check if the client supports the version of the protocol used by the server.</w:t>
+      </w:r>
+    </w:p>
+    <w:p>
+      <w:pPr>
+        <w:rPr>
+          <w:lang w:val="en-US"/>
+        </w:rPr>
+      </w:pPr>
+      <w:r>
+        <w:rPr>
+          <w:lang w:val="en-US"/>
+        </w:rPr>
+        <w:t>Object layout:</w:t>
+      </w:r>
+    </w:p>
+    <w:p>
+      <w:pPr>
+        <w:rPr>
+          <w:lang w:val="en-US"/>
+        </w:rPr>
+      </w:pPr>
+      <w:r>
+        <w:rPr>
+          <w:lang w:val="en-US"/>
+        </w:rPr>
+        <w:t>{ ver: (string), id: (number) }</w:t>
+      </w:r>
+    </w:p>
+    <w:p>
+      <w:pPr>
+        <w:rPr>
+          <w:lang w:val="en-US"/>
+        </w:rPr>
+      </w:pPr>
+      <w:r>
+        <w:rPr>
+          <w:lang w:val="en-US"/>
+        </w:rPr>
+        <w:t xml:space="preserve">The ver attribute should be </w:t>
+      </w:r>
+      <w:r>
+        <w:rPr>
+          <w:lang w:val="en-US"/>
+        </w:rPr>
+        <w:t>"</w:t>
+      </w:r>
+      <w:r>
+        <w:rPr>
+          <w:lang w:val="en-US"/>
+        </w:rPr>
+        <w:t>MMEOTPv0.1</w:t>
+      </w:r>
+      <w:r>
+        <w:rPr>
+          <w:lang w:val="en-US"/>
+        </w:rPr>
+        <w:t>"</w:t>
+      </w:r>
+      <w:r>
+        <w:rPr>
+          <w:lang w:val="en-US"/>
+        </w:rPr>
+        <w:t xml:space="preserve"> if the client supports it, else it should be an empty string </w:t>
+      </w:r>
+      <w:r>
+        <w:rPr>
+          <w:lang w:val="en-US"/>
+        </w:rPr>
+        <w:t>""</w:t>
+      </w:r>
+      <w:r>
+        <w:rPr>
+          <w:lang w:val="en-US"/>
+        </w:rPr>
+        <w:t>. The id attribute should be equal to the id sent in the ConnectionEvent.</w:t>
+      </w:r>
+    </w:p>
+    <w:p>
+      <w:pPr>
+        <w:pStyle w:val="Overskrift2"/>
+        <w:rPr>
+          <w:lang w:val="en-US"/>
+        </w:rPr>
+      </w:pPr>
+      <w:r>
+        <w:rPr>
+          <w:lang w:val="en-US"/>
+        </w:rPr>
+        <w:t>ListGamesResponseEvent</w:t>
+      </w:r>
+    </w:p>
+    <w:p>
+      <w:pPr>
+        <w:pStyle w:val="Tittel"/>
+        <w:rPr>
+          <w:lang w:val="en-US"/>
+        </w:rPr>
+      </w:pPr>
+      <w:r>
+        <w:rPr>
+          <w:lang w:val="en-US"/>
+        </w:rPr>
+        <w:t>TODO</w:t>
+      </w:r>
     </w:p>
     <w:sectPr>
       <w:pgSz w:w="11906" w:h="16838"/>
@@ -126,6 +898,377 @@
     </w:sectPr>
   </w:body>
 </w:document>
+</file>
+
+<file path=word/numbering.xml><?xml version="1.0" encoding="utf-8"?>
+<w:numbering xmlns:wpc="http://schemas.microsoft.com/office/word/2010/wordprocessingCanvas" xmlns:cx="http://schemas.microsoft.com/office/drawing/2014/chartex" xmlns:cx1="http://schemas.microsoft.com/office/drawing/2015/9/8/chartex" xmlns:cx2="http://schemas.microsoft.com/office/drawing/2015/10/21/chartex" xmlns:cx3="http://schemas.microsoft.com/office/drawing/2016/5/9/chartex" xmlns:cx4="http://schemas.microsoft.com/office/drawing/2016/5/10/chartex" xmlns:cx5="http://schemas.microsoft.com/office/drawing/2016/5/11/chartex" xmlns:cx6="http://schemas.microsoft.com/office/drawing/2016/5/12/chartex" xmlns:cx7="http://schemas.microsoft.com/office/drawing/2016/5/13/chartex" xmlns:cx8="http://schemas.microsoft.com/office/drawing/2016/5/14/chartex" xmlns:mc="http://schemas.openxmlformats.org/markup-compatibility/2006" xmlns:aink="http://schemas.microsoft.com/office/drawing/2016/ink" xmlns:am3d="http://schemas.microsoft.com/office/drawing/2017/model3d" xmlns:o="urn:schemas-microsoft-com:office:office" xmlns:r="http://schemas.openxmlformats.org/officeDocument/2006/relationships" xmlns:m="http://schemas.openxmlformats.org/officeDocument/2006/math" xmlns:v="urn:schemas-microsoft-com:vml" xmlns:wp14="http://schemas.microsoft.com/office/word/2010/wordprocessingDrawing" xmlns:wp="http://schemas.openxmlformats.org/drawingml/2006/wordprocessingDrawing" xmlns:w10="urn:schemas-microsoft-com:office:word" xmlns:w="http://schemas.openxmlformats.org/wordprocessingml/2006/main" xmlns:w14="http://schemas.microsoft.com/office/word/2010/wordml" xmlns:w15="http://schemas.microsoft.com/office/word/2012/wordml" xmlns:w16cid="http://schemas.microsoft.com/office/word/2016/wordml/cid" xmlns:w16se="http://schemas.microsoft.com/office/word/2015/wordml/symex" xmlns:wpg="http://schemas.microsoft.com/office/word/2010/wordprocessingGroup" xmlns:wpi="http://schemas.microsoft.com/office/word/2010/wordprocessingInk" xmlns:wne="http://schemas.microsoft.com/office/word/2006/wordml" xmlns:wps="http://schemas.microsoft.com/office/word/2010/wordprocessingShape" mc:Ignorable="w14 w15 w16se w16cid wp14">
+  <w:abstractNum w:abstractNumId="0" w15:restartNumberingAfterBreak="0">
+    <w:nsid w:val="15102A9F"/>
+    <w:multiLevelType w:val="hybridMultilevel"/>
+    <w:tmpl w:val="55AAC09A"/>
+    <w:lvl w:ilvl="0" w:tplc="0414000F">
+      <w:numFmt w:val="decimal"/>
+      <w:lvlText w:val="%1."/>
+      <w:lvlJc w:val="left"/>
+      <w:pPr>
+        <w:ind w:left="720" w:hanging="360"/>
+      </w:pPr>
+      <w:rPr>
+        <w:rFonts w:hint="default"/>
+      </w:rPr>
+    </w:lvl>
+    <w:lvl w:ilvl="1" w:tplc="04140019" w:tentative="1">
+      <w:start w:val="1"/>
+      <w:numFmt w:val="lowerLetter"/>
+      <w:lvlText w:val="%2."/>
+      <w:lvlJc w:val="left"/>
+      <w:pPr>
+        <w:ind w:left="1440" w:hanging="360"/>
+      </w:pPr>
+    </w:lvl>
+    <w:lvl w:ilvl="2" w:tplc="0414001B" w:tentative="1">
+      <w:start w:val="1"/>
+      <w:numFmt w:val="lowerRoman"/>
+      <w:lvlText w:val="%3."/>
+      <w:lvlJc w:val="right"/>
+      <w:pPr>
+        <w:ind w:left="2160" w:hanging="180"/>
+      </w:pPr>
+    </w:lvl>
+    <w:lvl w:ilvl="3" w:tplc="0414000F" w:tentative="1">
+      <w:start w:val="1"/>
+      <w:numFmt w:val="decimal"/>
+      <w:lvlText w:val="%4."/>
+      <w:lvlJc w:val="left"/>
+      <w:pPr>
+        <w:ind w:left="2880" w:hanging="360"/>
+      </w:pPr>
+    </w:lvl>
+    <w:lvl w:ilvl="4" w:tplc="04140019" w:tentative="1">
+      <w:start w:val="1"/>
+      <w:numFmt w:val="lowerLetter"/>
+      <w:lvlText w:val="%5."/>
+      <w:lvlJc w:val="left"/>
+      <w:pPr>
+        <w:ind w:left="3600" w:hanging="360"/>
+      </w:pPr>
+    </w:lvl>
+    <w:lvl w:ilvl="5" w:tplc="0414001B" w:tentative="1">
+      <w:start w:val="1"/>
+      <w:numFmt w:val="lowerRoman"/>
+      <w:lvlText w:val="%6."/>
+      <w:lvlJc w:val="right"/>
+      <w:pPr>
+        <w:ind w:left="4320" w:hanging="180"/>
+      </w:pPr>
+    </w:lvl>
+    <w:lvl w:ilvl="6" w:tplc="0414000F" w:tentative="1">
+      <w:start w:val="1"/>
+      <w:numFmt w:val="decimal"/>
+      <w:lvlText w:val="%7."/>
+      <w:lvlJc w:val="left"/>
+      <w:pPr>
+        <w:ind w:left="5040" w:hanging="360"/>
+      </w:pPr>
+    </w:lvl>
+    <w:lvl w:ilvl="7" w:tplc="04140019" w:tentative="1">
+      <w:start w:val="1"/>
+      <w:numFmt w:val="lowerLetter"/>
+      <w:lvlText w:val="%8."/>
+      <w:lvlJc w:val="left"/>
+      <w:pPr>
+        <w:ind w:left="5760" w:hanging="360"/>
+      </w:pPr>
+    </w:lvl>
+    <w:lvl w:ilvl="8" w:tplc="0414001B" w:tentative="1">
+      <w:start w:val="1"/>
+      <w:numFmt w:val="lowerRoman"/>
+      <w:lvlText w:val="%9."/>
+      <w:lvlJc w:val="right"/>
+      <w:pPr>
+        <w:ind w:left="6480" w:hanging="180"/>
+      </w:pPr>
+    </w:lvl>
+  </w:abstractNum>
+  <w:abstractNum w:abstractNumId="1" w15:restartNumberingAfterBreak="0">
+    <w:nsid w:val="1B6E72A5"/>
+    <w:multiLevelType w:val="hybridMultilevel"/>
+    <w:tmpl w:val="A5E4AC74"/>
+    <w:lvl w:ilvl="0" w:tplc="0414000F">
+      <w:numFmt w:val="decimal"/>
+      <w:lvlText w:val="%1."/>
+      <w:lvlJc w:val="left"/>
+      <w:pPr>
+        <w:ind w:left="720" w:hanging="360"/>
+      </w:pPr>
+      <w:rPr>
+        <w:rFonts w:hint="default"/>
+      </w:rPr>
+    </w:lvl>
+    <w:lvl w:ilvl="1" w:tplc="04140019" w:tentative="1">
+      <w:start w:val="1"/>
+      <w:numFmt w:val="lowerLetter"/>
+      <w:lvlText w:val="%2."/>
+      <w:lvlJc w:val="left"/>
+      <w:pPr>
+        <w:ind w:left="1440" w:hanging="360"/>
+      </w:pPr>
+    </w:lvl>
+    <w:lvl w:ilvl="2" w:tplc="0414001B" w:tentative="1">
+      <w:start w:val="1"/>
+      <w:numFmt w:val="lowerRoman"/>
+      <w:lvlText w:val="%3."/>
+      <w:lvlJc w:val="right"/>
+      <w:pPr>
+        <w:ind w:left="2160" w:hanging="180"/>
+      </w:pPr>
+    </w:lvl>
+    <w:lvl w:ilvl="3" w:tplc="0414000F" w:tentative="1">
+      <w:start w:val="1"/>
+      <w:numFmt w:val="decimal"/>
+      <w:lvlText w:val="%4."/>
+      <w:lvlJc w:val="left"/>
+      <w:pPr>
+        <w:ind w:left="2880" w:hanging="360"/>
+      </w:pPr>
+    </w:lvl>
+    <w:lvl w:ilvl="4" w:tplc="04140019" w:tentative="1">
+      <w:start w:val="1"/>
+      <w:numFmt w:val="lowerLetter"/>
+      <w:lvlText w:val="%5."/>
+      <w:lvlJc w:val="left"/>
+      <w:pPr>
+        <w:ind w:left="3600" w:hanging="360"/>
+      </w:pPr>
+    </w:lvl>
+    <w:lvl w:ilvl="5" w:tplc="0414001B" w:tentative="1">
+      <w:start w:val="1"/>
+      <w:numFmt w:val="lowerRoman"/>
+      <w:lvlText w:val="%6."/>
+      <w:lvlJc w:val="right"/>
+      <w:pPr>
+        <w:ind w:left="4320" w:hanging="180"/>
+      </w:pPr>
+    </w:lvl>
+    <w:lvl w:ilvl="6" w:tplc="0414000F" w:tentative="1">
+      <w:start w:val="1"/>
+      <w:numFmt w:val="decimal"/>
+      <w:lvlText w:val="%7."/>
+      <w:lvlJc w:val="left"/>
+      <w:pPr>
+        <w:ind w:left="5040" w:hanging="360"/>
+      </w:pPr>
+    </w:lvl>
+    <w:lvl w:ilvl="7" w:tplc="04140019" w:tentative="1">
+      <w:start w:val="1"/>
+      <w:numFmt w:val="lowerLetter"/>
+      <w:lvlText w:val="%8."/>
+      <w:lvlJc w:val="left"/>
+      <w:pPr>
+        <w:ind w:left="5760" w:hanging="360"/>
+      </w:pPr>
+    </w:lvl>
+    <w:lvl w:ilvl="8" w:tplc="0414001B" w:tentative="1">
+      <w:start w:val="1"/>
+      <w:numFmt w:val="lowerRoman"/>
+      <w:lvlText w:val="%9."/>
+      <w:lvlJc w:val="right"/>
+      <w:pPr>
+        <w:ind w:left="6480" w:hanging="180"/>
+      </w:pPr>
+    </w:lvl>
+  </w:abstractNum>
+  <w:abstractNum w:abstractNumId="2" w15:restartNumberingAfterBreak="0">
+    <w:nsid w:val="229B3D07"/>
+    <w:multiLevelType w:val="hybridMultilevel"/>
+    <w:tmpl w:val="367CA7E6"/>
+    <w:lvl w:ilvl="0" w:tplc="0414000F">
+      <w:start w:val="1"/>
+      <w:numFmt w:val="decimal"/>
+      <w:lvlText w:val="%1."/>
+      <w:lvlJc w:val="left"/>
+      <w:pPr>
+        <w:ind w:left="720" w:hanging="360"/>
+      </w:pPr>
+      <w:rPr>
+        <w:rFonts w:hint="default"/>
+      </w:rPr>
+    </w:lvl>
+    <w:lvl w:ilvl="1" w:tplc="04140019" w:tentative="1">
+      <w:start w:val="1"/>
+      <w:numFmt w:val="lowerLetter"/>
+      <w:lvlText w:val="%2."/>
+      <w:lvlJc w:val="left"/>
+      <w:pPr>
+        <w:ind w:left="1440" w:hanging="360"/>
+      </w:pPr>
+    </w:lvl>
+    <w:lvl w:ilvl="2" w:tplc="0414001B" w:tentative="1">
+      <w:start w:val="1"/>
+      <w:numFmt w:val="lowerRoman"/>
+      <w:lvlText w:val="%3."/>
+      <w:lvlJc w:val="right"/>
+      <w:pPr>
+        <w:ind w:left="2160" w:hanging="180"/>
+      </w:pPr>
+    </w:lvl>
+    <w:lvl w:ilvl="3" w:tplc="0414000F" w:tentative="1">
+      <w:start w:val="1"/>
+      <w:numFmt w:val="decimal"/>
+      <w:lvlText w:val="%4."/>
+      <w:lvlJc w:val="left"/>
+      <w:pPr>
+        <w:ind w:left="2880" w:hanging="360"/>
+      </w:pPr>
+    </w:lvl>
+    <w:lvl w:ilvl="4" w:tplc="04140019" w:tentative="1">
+      <w:start w:val="1"/>
+      <w:numFmt w:val="lowerLetter"/>
+      <w:lvlText w:val="%5."/>
+      <w:lvlJc w:val="left"/>
+      <w:pPr>
+        <w:ind w:left="3600" w:hanging="360"/>
+      </w:pPr>
+    </w:lvl>
+    <w:lvl w:ilvl="5" w:tplc="0414001B" w:tentative="1">
+      <w:start w:val="1"/>
+      <w:numFmt w:val="lowerRoman"/>
+      <w:lvlText w:val="%6."/>
+      <w:lvlJc w:val="right"/>
+      <w:pPr>
+        <w:ind w:left="4320" w:hanging="180"/>
+      </w:pPr>
+    </w:lvl>
+    <w:lvl w:ilvl="6" w:tplc="0414000F" w:tentative="1">
+      <w:start w:val="1"/>
+      <w:numFmt w:val="decimal"/>
+      <w:lvlText w:val="%7."/>
+      <w:lvlJc w:val="left"/>
+      <w:pPr>
+        <w:ind w:left="5040" w:hanging="360"/>
+      </w:pPr>
+    </w:lvl>
+    <w:lvl w:ilvl="7" w:tplc="04140019" w:tentative="1">
+      <w:start w:val="1"/>
+      <w:numFmt w:val="lowerLetter"/>
+      <w:lvlText w:val="%8."/>
+      <w:lvlJc w:val="left"/>
+      <w:pPr>
+        <w:ind w:left="5760" w:hanging="360"/>
+      </w:pPr>
+    </w:lvl>
+    <w:lvl w:ilvl="8" w:tplc="0414001B" w:tentative="1">
+      <w:start w:val="1"/>
+      <w:numFmt w:val="lowerRoman"/>
+      <w:lvlText w:val="%9."/>
+      <w:lvlJc w:val="right"/>
+      <w:pPr>
+        <w:ind w:left="6480" w:hanging="180"/>
+      </w:pPr>
+    </w:lvl>
+  </w:abstractNum>
+  <w:abstractNum w:abstractNumId="3" w15:restartNumberingAfterBreak="0">
+    <w:nsid w:val="557F3D05"/>
+    <w:multiLevelType w:val="hybridMultilevel"/>
+    <w:tmpl w:val="16CCEDDE"/>
+    <w:lvl w:ilvl="0" w:tplc="0414000F">
+      <w:start w:val="1"/>
+      <w:numFmt w:val="decimal"/>
+      <w:lvlText w:val="%1."/>
+      <w:lvlJc w:val="left"/>
+      <w:pPr>
+        <w:ind w:left="720" w:hanging="360"/>
+      </w:pPr>
+      <w:rPr>
+        <w:rFonts w:hint="default"/>
+      </w:rPr>
+    </w:lvl>
+    <w:lvl w:ilvl="1" w:tplc="04140019" w:tentative="1">
+      <w:start w:val="1"/>
+      <w:numFmt w:val="lowerLetter"/>
+      <w:lvlText w:val="%2."/>
+      <w:lvlJc w:val="left"/>
+      <w:pPr>
+        <w:ind w:left="1440" w:hanging="360"/>
+      </w:pPr>
+    </w:lvl>
+    <w:lvl w:ilvl="2" w:tplc="0414001B" w:tentative="1">
+      <w:start w:val="1"/>
+      <w:numFmt w:val="lowerRoman"/>
+      <w:lvlText w:val="%3."/>
+      <w:lvlJc w:val="right"/>
+      <w:pPr>
+        <w:ind w:left="2160" w:hanging="180"/>
+      </w:pPr>
+    </w:lvl>
+    <w:lvl w:ilvl="3" w:tplc="0414000F" w:tentative="1">
+      <w:start w:val="1"/>
+      <w:numFmt w:val="decimal"/>
+      <w:lvlText w:val="%4."/>
+      <w:lvlJc w:val="left"/>
+      <w:pPr>
+        <w:ind w:left="2880" w:hanging="360"/>
+      </w:pPr>
+    </w:lvl>
+    <w:lvl w:ilvl="4" w:tplc="04140019" w:tentative="1">
+      <w:start w:val="1"/>
+      <w:numFmt w:val="lowerLetter"/>
+      <w:lvlText w:val="%5."/>
+      <w:lvlJc w:val="left"/>
+      <w:pPr>
+        <w:ind w:left="3600" w:hanging="360"/>
+      </w:pPr>
+    </w:lvl>
+    <w:lvl w:ilvl="5" w:tplc="0414001B" w:tentative="1">
+      <w:start w:val="1"/>
+      <w:numFmt w:val="lowerRoman"/>
+      <w:lvlText w:val="%6."/>
+      <w:lvlJc w:val="right"/>
+      <w:pPr>
+        <w:ind w:left="4320" w:hanging="180"/>
+      </w:pPr>
+    </w:lvl>
+    <w:lvl w:ilvl="6" w:tplc="0414000F" w:tentative="1">
+      <w:start w:val="1"/>
+      <w:numFmt w:val="decimal"/>
+      <w:lvlText w:val="%7."/>
+      <w:lvlJc w:val="left"/>
+      <w:pPr>
+        <w:ind w:left="5040" w:hanging="360"/>
+      </w:pPr>
+    </w:lvl>
+    <w:lvl w:ilvl="7" w:tplc="04140019" w:tentative="1">
+      <w:start w:val="1"/>
+      <w:numFmt w:val="lowerLetter"/>
+      <w:lvlText w:val="%8."/>
+      <w:lvlJc w:val="left"/>
+      <w:pPr>
+        <w:ind w:left="5760" w:hanging="360"/>
+      </w:pPr>
+    </w:lvl>
+    <w:lvl w:ilvl="8" w:tplc="0414001B" w:tentative="1">
+      <w:start w:val="1"/>
+      <w:numFmt w:val="lowerRoman"/>
+      <w:lvlText w:val="%9."/>
+      <w:lvlJc w:val="right"/>
+      <w:pPr>
+        <w:ind w:left="6480" w:hanging="180"/>
+      </w:pPr>
+    </w:lvl>
+  </w:abstractNum>
+  <w:num w:numId="1">
+    <w:abstractNumId w:val="2"/>
+  </w:num>
+  <w:num w:numId="2">
+    <w:abstractNumId w:val="3"/>
+  </w:num>
+  <w:num w:numId="3">
+    <w:abstractNumId w:val="1"/>
+  </w:num>
+  <w:num w:numId="4">
+    <w:abstractNumId w:val="0"/>
+  </w:num>
+</w:numbering>
 </file>
 
 <file path=word/styles.xml><?xml version="1.0" encoding="utf-8"?>
@@ -251,6 +1394,7 @@
     <w:lsdException w:name="HTML Sample" w:semiHidden="1" w:unhideWhenUsed="1"/>
     <w:lsdException w:name="HTML Typewriter" w:semiHidden="1" w:unhideWhenUsed="1"/>
     <w:lsdException w:name="HTML Variable" w:semiHidden="1" w:unhideWhenUsed="1"/>
+    <w:lsdException w:name="Normal Table" w:semiHidden="1" w:unhideWhenUsed="1"/>
     <w:lsdException w:name="annotation subject" w:semiHidden="1" w:unhideWhenUsed="1"/>
     <w:lsdException w:name="No List" w:semiHidden="1" w:unhideWhenUsed="1"/>
     <w:lsdException w:name="Outline List 1" w:semiHidden="1" w:unhideWhenUsed="1"/>
@@ -296,9 +1440,11 @@
     <w:lsdException w:name="Table Subtle 1" w:semiHidden="1" w:unhideWhenUsed="1"/>
     <w:lsdException w:name="Table Subtle 2" w:semiHidden="1" w:unhideWhenUsed="1"/>
     <w:lsdException w:name="Table Web 1" w:semiHidden="1" w:unhideWhenUsed="1"/>
+    <w:lsdException w:name="Table Web 2" w:semiHidden="1" w:unhideWhenUsed="1"/>
     <w:lsdException w:name="Table Web 3" w:semiHidden="1" w:unhideWhenUsed="1"/>
     <w:lsdException w:name="Balloon Text" w:semiHidden="1" w:unhideWhenUsed="1"/>
     <w:lsdException w:name="Table Grid" w:uiPriority="39"/>
+    <w:lsdException w:name="Table Theme" w:semiHidden="1" w:unhideWhenUsed="1"/>
     <w:lsdException w:name="Placeholder Text" w:semiHidden="1"/>
     <w:lsdException w:name="No Spacing" w:uiPriority="1" w:qFormat="1"/>
     <w:lsdException w:name="Light Shading" w:uiPriority="60"/>
@@ -525,6 +1671,49 @@
     <w:name w:val="Normal"/>
     <w:qFormat/>
   </w:style>
+  <w:style w:type="paragraph" w:styleId="Overskrift1">
+    <w:name w:val="heading 1"/>
+    <w:basedOn w:val="Normal"/>
+    <w:next w:val="Normal"/>
+    <w:link w:val="Overskrift1Tegn"/>
+    <w:uiPriority w:val="9"/>
+    <w:qFormat/>
+    <w:rsid w:val="00380901"/>
+    <w:pPr>
+      <w:keepNext/>
+      <w:keepLines/>
+      <w:spacing w:before="240" w:after="0"/>
+      <w:outlineLvl w:val="0"/>
+    </w:pPr>
+    <w:rPr>
+      <w:rFonts w:asciiTheme="majorHAnsi" w:eastAsiaTheme="majorEastAsia" w:hAnsiTheme="majorHAnsi" w:cstheme="majorBidi"/>
+      <w:color w:val="2F5496" w:themeColor="accent1" w:themeShade="BF"/>
+      <w:sz w:val="32"/>
+      <w:szCs w:val="32"/>
+    </w:rPr>
+  </w:style>
+  <w:style w:type="paragraph" w:styleId="Overskrift2">
+    <w:name w:val="heading 2"/>
+    <w:basedOn w:val="Normal"/>
+    <w:next w:val="Normal"/>
+    <w:link w:val="Overskrift2Tegn"/>
+    <w:uiPriority w:val="9"/>
+    <w:unhideWhenUsed/>
+    <w:qFormat/>
+    <w:rsid w:val="00380901"/>
+    <w:pPr>
+      <w:keepNext/>
+      <w:keepLines/>
+      <w:spacing w:before="40" w:after="0"/>
+      <w:outlineLvl w:val="1"/>
+    </w:pPr>
+    <w:rPr>
+      <w:rFonts w:asciiTheme="majorHAnsi" w:eastAsiaTheme="majorEastAsia" w:hAnsiTheme="majorHAnsi" w:cstheme="majorBidi"/>
+      <w:color w:val="2F5496" w:themeColor="accent1" w:themeShade="BF"/>
+      <w:sz w:val="26"/>
+      <w:szCs w:val="26"/>
+    </w:rPr>
+  </w:style>
   <w:style w:type="character" w:default="1" w:styleId="Standardskriftforavsnitt">
     <w:name w:val="Default Paragraph Font"/>
     <w:uiPriority w:val="1"/>
@@ -551,6 +1740,130 @@
     <w:uiPriority w:val="99"/>
     <w:semiHidden/>
     <w:unhideWhenUsed/>
+  </w:style>
+  <w:style w:type="paragraph" w:styleId="Listeavsnitt">
+    <w:name w:val="List Paragraph"/>
+    <w:basedOn w:val="Normal"/>
+    <w:uiPriority w:val="34"/>
+    <w:qFormat/>
+    <w:rsid w:val="00380901"/>
+    <w:pPr>
+      <w:ind w:left="720"/>
+      <w:contextualSpacing/>
+    </w:pPr>
+  </w:style>
+  <w:style w:type="paragraph" w:styleId="Tittel">
+    <w:name w:val="Title"/>
+    <w:basedOn w:val="Normal"/>
+    <w:next w:val="Normal"/>
+    <w:link w:val="TittelTegn"/>
+    <w:uiPriority w:val="10"/>
+    <w:qFormat/>
+    <w:rsid w:val="00380901"/>
+    <w:pPr>
+      <w:spacing w:after="0" w:line="240" w:lineRule="auto"/>
+      <w:contextualSpacing/>
+    </w:pPr>
+    <w:rPr>
+      <w:rFonts w:asciiTheme="majorHAnsi" w:eastAsiaTheme="majorEastAsia" w:hAnsiTheme="majorHAnsi" w:cstheme="majorBidi"/>
+      <w:spacing w:val="-10"/>
+      <w:kern w:val="28"/>
+      <w:sz w:val="56"/>
+      <w:szCs w:val="56"/>
+    </w:rPr>
+  </w:style>
+  <w:style w:type="character" w:customStyle="1" w:styleId="TittelTegn">
+    <w:name w:val="Tittel Tegn"/>
+    <w:basedOn w:val="Standardskriftforavsnitt"/>
+    <w:link w:val="Tittel"/>
+    <w:uiPriority w:val="10"/>
+    <w:rsid w:val="00380901"/>
+    <w:rPr>
+      <w:rFonts w:asciiTheme="majorHAnsi" w:eastAsiaTheme="majorEastAsia" w:hAnsiTheme="majorHAnsi" w:cstheme="majorBidi"/>
+      <w:spacing w:val="-10"/>
+      <w:kern w:val="28"/>
+      <w:sz w:val="56"/>
+      <w:szCs w:val="56"/>
+    </w:rPr>
+  </w:style>
+  <w:style w:type="character" w:customStyle="1" w:styleId="Overskrift1Tegn">
+    <w:name w:val="Overskrift 1 Tegn"/>
+    <w:basedOn w:val="Standardskriftforavsnitt"/>
+    <w:link w:val="Overskrift1"/>
+    <w:uiPriority w:val="9"/>
+    <w:rsid w:val="00380901"/>
+    <w:rPr>
+      <w:rFonts w:asciiTheme="majorHAnsi" w:eastAsiaTheme="majorEastAsia" w:hAnsiTheme="majorHAnsi" w:cstheme="majorBidi"/>
+      <w:color w:val="2F5496" w:themeColor="accent1" w:themeShade="BF"/>
+      <w:sz w:val="32"/>
+      <w:szCs w:val="32"/>
+    </w:rPr>
+  </w:style>
+  <w:style w:type="character" w:customStyle="1" w:styleId="Overskrift2Tegn">
+    <w:name w:val="Overskrift 2 Tegn"/>
+    <w:basedOn w:val="Standardskriftforavsnitt"/>
+    <w:link w:val="Overskrift2"/>
+    <w:uiPriority w:val="9"/>
+    <w:rsid w:val="00380901"/>
+    <w:rPr>
+      <w:rFonts w:asciiTheme="majorHAnsi" w:eastAsiaTheme="majorEastAsia" w:hAnsiTheme="majorHAnsi" w:cstheme="majorBidi"/>
+      <w:color w:val="2F5496" w:themeColor="accent1" w:themeShade="BF"/>
+      <w:sz w:val="26"/>
+      <w:szCs w:val="26"/>
+    </w:rPr>
+  </w:style>
+  <w:style w:type="character" w:styleId="Sterk">
+    <w:name w:val="Strong"/>
+    <w:basedOn w:val="Standardskriftforavsnitt"/>
+    <w:uiPriority w:val="22"/>
+    <w:qFormat/>
+    <w:rsid w:val="00380901"/>
+    <w:rPr>
+      <w:b/>
+      <w:bCs/>
+    </w:rPr>
+  </w:style>
+  <w:style w:type="character" w:styleId="Utheving">
+    <w:name w:val="Emphasis"/>
+    <w:basedOn w:val="Standardskriftforavsnitt"/>
+    <w:uiPriority w:val="20"/>
+    <w:qFormat/>
+    <w:rsid w:val="00380901"/>
+    <w:rPr>
+      <w:i/>
+      <w:iCs/>
+    </w:rPr>
+  </w:style>
+  <w:style w:type="paragraph" w:styleId="Undertittel">
+    <w:name w:val="Subtitle"/>
+    <w:basedOn w:val="Normal"/>
+    <w:next w:val="Normal"/>
+    <w:link w:val="UndertittelTegn"/>
+    <w:uiPriority w:val="11"/>
+    <w:qFormat/>
+    <w:rsid w:val="002F45E6"/>
+    <w:pPr>
+      <w:numPr>
+        <w:ilvl w:val="1"/>
+      </w:numPr>
+    </w:pPr>
+    <w:rPr>
+      <w:rFonts w:eastAsiaTheme="minorEastAsia"/>
+      <w:color w:val="5A5A5A" w:themeColor="text1" w:themeTint="A5"/>
+      <w:spacing w:val="15"/>
+    </w:rPr>
+  </w:style>
+  <w:style w:type="character" w:customStyle="1" w:styleId="UndertittelTegn">
+    <w:name w:val="Undertittel Tegn"/>
+    <w:basedOn w:val="Standardskriftforavsnitt"/>
+    <w:link w:val="Undertittel"/>
+    <w:uiPriority w:val="11"/>
+    <w:rsid w:val="002F45E6"/>
+    <w:rPr>
+      <w:rFonts w:eastAsiaTheme="minorEastAsia"/>
+      <w:color w:val="5A5A5A" w:themeColor="text1" w:themeTint="A5"/>
+      <w:spacing w:val="15"/>
+    </w:rPr>
   </w:style>
 </w:styles>
 </file>

</xml_diff>